<commit_message>
Created new branch for ehsaan
</commit_message>
<xml_diff>
--- a/documentation/good_model_documentation.docx
+++ b/documentation/good_model_documentation.docx
@@ -108,7 +108,7 @@
           <w:sz w:val="32"/>
           <w:szCs w:val="32"/>
         </w:rPr>
-        <w:t>5/21/24 2:28:00 PM</w:t>
+        <w:t>5/28/24 1:33:00 PM</w:t>
       </w:r>
       <w:r>
         <w:rPr>
@@ -5229,6 +5229,8 @@
         <w:spacing w:before="0" w:beforeAutospacing="0" w:after="0" w:afterAutospacing="0"/>
         <w:rPr>
           <w:rFonts w:ascii="Calibri" w:hAnsi="Calibri" w:cs="Calibri"/>
+          <w:color w:val="000000"/>
+          <w:szCs w:val="22"/>
         </w:rPr>
       </w:pPr>
       <w:r>
@@ -5271,6 +5273,335 @@
           <w:szCs w:val="22"/>
         </w:rPr>
         <w:t xml:space="preserve"> generator cost applied, which would not accurately reflect the different operating conditions due to capacity. </w:t>
+      </w:r>
+    </w:p>
+    <w:p>
+      <w:pPr>
+        <w:pStyle w:val="NormalWeb"/>
+        <w:spacing w:before="0" w:beforeAutospacing="0" w:after="0" w:afterAutospacing="0"/>
+        <w:rPr>
+          <w:rFonts w:ascii="Calibri" w:hAnsi="Calibri" w:cs="Calibri"/>
+          <w:color w:val="000000"/>
+          <w:szCs w:val="22"/>
+        </w:rPr>
+      </w:pPr>
+    </w:p>
+    <w:p>
+      <w:pPr>
+        <w:pStyle w:val="NormalWeb"/>
+        <w:spacing w:before="0" w:beforeAutospacing="0" w:after="0" w:afterAutospacing="0"/>
+        <w:rPr>
+          <w:rFonts w:ascii="Calibri" w:hAnsi="Calibri" w:cs="Calibri"/>
+          <w:color w:val="000000"/>
+          <w:szCs w:val="22"/>
+        </w:rPr>
+      </w:pPr>
+      <w:proofErr w:type="spellStart"/>
+      <w:r>
+        <w:rPr>
+          <w:rFonts w:ascii="Calibri" w:hAnsi="Calibri" w:cs="Calibri"/>
+          <w:color w:val="000000"/>
+          <w:szCs w:val="22"/>
+        </w:rPr>
+        <w:t>eGRID</w:t>
+      </w:r>
+      <w:proofErr w:type="spellEnd"/>
+      <w:r>
+        <w:rPr>
+          <w:rFonts w:ascii="Calibri" w:hAnsi="Calibri" w:cs="Calibri"/>
+          <w:color w:val="000000"/>
+          <w:szCs w:val="22"/>
+        </w:rPr>
+        <w:t xml:space="preserve"> fuel costs are in $/ MMBtu and are converted to the MWh; VOM costs are in $/ MWh in the raw data</w:t>
+      </w:r>
+    </w:p>
+    <w:p>
+      <w:pPr>
+        <w:pStyle w:val="NormalWeb"/>
+        <w:spacing w:before="0" w:beforeAutospacing="0" w:after="0" w:afterAutospacing="0"/>
+        <w:rPr>
+          <w:rFonts w:ascii="Calibri" w:hAnsi="Calibri" w:cs="Calibri"/>
+          <w:color w:val="000000"/>
+          <w:szCs w:val="22"/>
+        </w:rPr>
+      </w:pPr>
+    </w:p>
+    <w:p>
+      <w:pPr>
+        <w:pStyle w:val="NormalWeb"/>
+        <w:spacing w:before="0" w:beforeAutospacing="0" w:after="0" w:afterAutospacing="0"/>
+        <w:rPr>
+          <w:rFonts w:ascii="Calibri" w:hAnsi="Calibri" w:cs="Calibri"/>
+          <w:color w:val="000000"/>
+          <w:szCs w:val="22"/>
+        </w:rPr>
+      </w:pPr>
+      <w:proofErr w:type="spellStart"/>
+      <w:r>
+        <w:rPr>
+          <w:rFonts w:ascii="Calibri" w:hAnsi="Calibri" w:cs="Calibri"/>
+          <w:color w:val="000000"/>
+          <w:szCs w:val="22"/>
+        </w:rPr>
+        <w:t>fuelcosttotal</w:t>
+      </w:r>
+      <w:proofErr w:type="spellEnd"/>
+      <w:r>
+        <w:rPr>
+          <w:rFonts w:ascii="Calibri" w:hAnsi="Calibri" w:cs="Calibri"/>
+          <w:color w:val="000000"/>
+          <w:szCs w:val="22"/>
+        </w:rPr>
+        <w:t xml:space="preserve"> ($) – total dollars spent on all the fuel spent in the given year</w:t>
+      </w:r>
+    </w:p>
+    <w:p>
+      <w:pPr>
+        <w:pStyle w:val="NormalWeb"/>
+        <w:spacing w:before="0" w:beforeAutospacing="0" w:after="0" w:afterAutospacing="0"/>
+        <w:rPr>
+          <w:rFonts w:ascii="Calibri" w:hAnsi="Calibri" w:cs="Calibri"/>
+          <w:color w:val="000000"/>
+          <w:szCs w:val="22"/>
+        </w:rPr>
+      </w:pPr>
+      <w:proofErr w:type="spellStart"/>
+      <w:r>
+        <w:rPr>
+          <w:rFonts w:ascii="Calibri" w:hAnsi="Calibri" w:cs="Calibri"/>
+          <w:color w:val="000000"/>
+          <w:szCs w:val="22"/>
+        </w:rPr>
+        <w:t>fuelused</w:t>
+      </w:r>
+      <w:proofErr w:type="spellEnd"/>
+      <w:r>
+        <w:rPr>
+          <w:rFonts w:ascii="Calibri" w:hAnsi="Calibri" w:cs="Calibri"/>
+          <w:color w:val="000000"/>
+          <w:szCs w:val="22"/>
+        </w:rPr>
+        <w:t xml:space="preserve">  (MMBtu) – total volume of fuel used </w:t>
+      </w:r>
+      <w:proofErr w:type="gramStart"/>
+      <w:r>
+        <w:rPr>
+          <w:rFonts w:ascii="Calibri" w:hAnsi="Calibri" w:cs="Calibri"/>
+          <w:color w:val="000000"/>
+          <w:szCs w:val="22"/>
+        </w:rPr>
+        <w:t>in a given year</w:t>
+      </w:r>
+      <w:proofErr w:type="gramEnd"/>
+      <w:r>
+        <w:rPr>
+          <w:rFonts w:ascii="Calibri" w:hAnsi="Calibri" w:cs="Calibri"/>
+          <w:color w:val="000000"/>
+          <w:szCs w:val="22"/>
+        </w:rPr>
+        <w:t xml:space="preserve"> </w:t>
+      </w:r>
+    </w:p>
+    <w:p>
+      <w:pPr>
+        <w:pStyle w:val="NormalWeb"/>
+        <w:spacing w:before="0" w:beforeAutospacing="0" w:after="0" w:afterAutospacing="0"/>
+        <w:rPr>
+          <w:rFonts w:ascii="Calibri" w:hAnsi="Calibri" w:cs="Calibri"/>
+          <w:color w:val="000000"/>
+          <w:szCs w:val="22"/>
+        </w:rPr>
+      </w:pPr>
+      <w:proofErr w:type="spellStart"/>
+      <w:r>
+        <w:rPr>
+          <w:rFonts w:ascii="Calibri" w:hAnsi="Calibri" w:cs="Calibri"/>
+          <w:color w:val="000000"/>
+          <w:szCs w:val="22"/>
+        </w:rPr>
+        <w:t>fuelcostpervolume</w:t>
+      </w:r>
+      <w:proofErr w:type="spellEnd"/>
+      <w:r>
+        <w:rPr>
+          <w:rFonts w:ascii="Calibri" w:hAnsi="Calibri" w:cs="Calibri"/>
+          <w:color w:val="000000"/>
+          <w:szCs w:val="22"/>
+        </w:rPr>
+        <w:t xml:space="preserve"> ($/ MMBtu) – </w:t>
+      </w:r>
+      <w:proofErr w:type="spellStart"/>
+      <w:r>
+        <w:rPr>
+          <w:rFonts w:ascii="Calibri" w:hAnsi="Calibri" w:cs="Calibri"/>
+          <w:color w:val="000000"/>
+          <w:szCs w:val="22"/>
+        </w:rPr>
+        <w:t>fuelcosttotal</w:t>
+      </w:r>
+      <w:proofErr w:type="spellEnd"/>
+      <w:r>
+        <w:rPr>
+          <w:rFonts w:ascii="Calibri" w:hAnsi="Calibri" w:cs="Calibri"/>
+          <w:color w:val="000000"/>
+          <w:szCs w:val="22"/>
+        </w:rPr>
+        <w:t xml:space="preserve">/ </w:t>
+      </w:r>
+      <w:proofErr w:type="spellStart"/>
+      <w:r>
+        <w:rPr>
+          <w:rFonts w:ascii="Calibri" w:hAnsi="Calibri" w:cs="Calibri"/>
+          <w:color w:val="000000"/>
+          <w:szCs w:val="22"/>
+        </w:rPr>
+        <w:t>fuelused</w:t>
+      </w:r>
+      <w:proofErr w:type="spellEnd"/>
+      <w:r>
+        <w:rPr>
+          <w:rFonts w:ascii="Calibri" w:hAnsi="Calibri" w:cs="Calibri"/>
+          <w:color w:val="000000"/>
+          <w:szCs w:val="22"/>
+        </w:rPr>
+        <w:t xml:space="preserve"> </w:t>
+      </w:r>
+    </w:p>
+    <w:p>
+      <w:pPr>
+        <w:pStyle w:val="NormalWeb"/>
+        <w:spacing w:before="0" w:beforeAutospacing="0" w:after="0" w:afterAutospacing="0"/>
+        <w:rPr>
+          <w:rFonts w:ascii="Calibri" w:hAnsi="Calibri" w:cs="Calibri"/>
+          <w:color w:val="000000"/>
+          <w:szCs w:val="22"/>
+        </w:rPr>
+      </w:pPr>
+      <w:r>
+        <w:rPr>
+          <w:rFonts w:ascii="Calibri" w:hAnsi="Calibri" w:cs="Calibri"/>
+          <w:color w:val="000000"/>
+          <w:szCs w:val="22"/>
+        </w:rPr>
+        <w:t xml:space="preserve">$/ MWh = </w:t>
+      </w:r>
+      <w:proofErr w:type="spellStart"/>
+      <w:r>
+        <w:rPr>
+          <w:rFonts w:ascii="Calibri" w:hAnsi="Calibri" w:cs="Calibri"/>
+          <w:color w:val="000000"/>
+          <w:szCs w:val="22"/>
+        </w:rPr>
+        <w:t>fuelcostpervolume</w:t>
+      </w:r>
+      <w:proofErr w:type="spellEnd"/>
+      <w:r>
+        <w:rPr>
+          <w:rFonts w:ascii="Calibri" w:hAnsi="Calibri" w:cs="Calibri"/>
+          <w:color w:val="000000"/>
+          <w:szCs w:val="22"/>
+        </w:rPr>
+        <w:t xml:space="preserve"> * heat rate</w:t>
+      </w:r>
+    </w:p>
+    <w:p>
+      <w:pPr>
+        <w:pStyle w:val="NormalWeb"/>
+        <w:spacing w:before="0" w:beforeAutospacing="0" w:after="0" w:afterAutospacing="0"/>
+        <w:rPr>
+          <w:rFonts w:ascii="Calibri" w:hAnsi="Calibri" w:cs="Calibri"/>
+          <w:color w:val="000000"/>
+          <w:szCs w:val="22"/>
+        </w:rPr>
+      </w:pPr>
+    </w:p>
+    <w:p>
+      <w:pPr>
+        <w:pStyle w:val="NormalWeb"/>
+        <w:spacing w:before="0" w:beforeAutospacing="0" w:after="0" w:afterAutospacing="0"/>
+        <w:rPr>
+          <w:rFonts w:ascii="Calibri" w:hAnsi="Calibri" w:cs="Calibri"/>
+          <w:color w:val="000000"/>
+          <w:szCs w:val="22"/>
+        </w:rPr>
+      </w:pPr>
+      <w:r>
+        <w:rPr>
+          <w:rFonts w:ascii="Calibri" w:hAnsi="Calibri" w:cs="Calibri"/>
+          <w:color w:val="000000"/>
+          <w:szCs w:val="22"/>
+        </w:rPr>
+        <w:t xml:space="preserve">Heat rate – 1000 </w:t>
+      </w:r>
+      <w:r>
+        <w:rPr>
+          <w:rFonts w:ascii="Calibri" w:hAnsi="Calibri" w:cs="Calibri"/>
+          <w:color w:val="000000"/>
+          <w:szCs w:val="22"/>
+        </w:rPr>
+        <w:t>+/-</w:t>
+      </w:r>
+    </w:p>
+    <w:p>
+      <w:pPr>
+        <w:pStyle w:val="NormalWeb"/>
+        <w:spacing w:before="0" w:beforeAutospacing="0" w:after="0" w:afterAutospacing="0"/>
+        <w:rPr>
+          <w:rFonts w:ascii="Calibri" w:hAnsi="Calibri" w:cs="Calibri"/>
+          <w:color w:val="000000"/>
+          <w:szCs w:val="22"/>
+        </w:rPr>
+      </w:pPr>
+      <w:r>
+        <w:rPr>
+          <w:rFonts w:ascii="Calibri" w:hAnsi="Calibri" w:cs="Calibri"/>
+          <w:color w:val="000000"/>
+          <w:szCs w:val="22"/>
+        </w:rPr>
+        <w:t>Emissions</w:t>
+      </w:r>
+      <w:r>
+        <w:rPr>
+          <w:rFonts w:ascii="Calibri" w:hAnsi="Calibri" w:cs="Calibri"/>
+          <w:color w:val="000000"/>
+          <w:szCs w:val="22"/>
+        </w:rPr>
+        <w:t xml:space="preserve"> – 5% +/-</w:t>
+      </w:r>
+      <w:r>
+        <w:rPr>
+          <w:rFonts w:ascii="Calibri" w:hAnsi="Calibri" w:cs="Calibri"/>
+          <w:color w:val="000000"/>
+          <w:szCs w:val="22"/>
+        </w:rPr>
+        <w:t xml:space="preserve"> </w:t>
+      </w:r>
+    </w:p>
+    <w:p>
+      <w:pPr>
+        <w:pStyle w:val="NormalWeb"/>
+        <w:spacing w:before="0" w:beforeAutospacing="0" w:after="0" w:afterAutospacing="0"/>
+        <w:rPr>
+          <w:rFonts w:ascii="Calibri" w:hAnsi="Calibri" w:cs="Calibri"/>
+          <w:color w:val="000000"/>
+          <w:szCs w:val="22"/>
+        </w:rPr>
+      </w:pPr>
+      <w:r>
+        <w:rPr>
+          <w:rFonts w:ascii="Calibri" w:hAnsi="Calibri" w:cs="Calibri"/>
+          <w:color w:val="000000"/>
+          <w:szCs w:val="22"/>
+        </w:rPr>
+        <w:t>Fuel cost  - $5</w:t>
+      </w:r>
+      <w:r>
+        <w:rPr>
+          <w:rFonts w:ascii="Calibri" w:hAnsi="Calibri" w:cs="Calibri"/>
+          <w:color w:val="000000"/>
+          <w:szCs w:val="22"/>
+        </w:rPr>
+        <w:t xml:space="preserve"> +/-</w:t>
       </w:r>
     </w:p>
     <w:p>
@@ -5710,6 +6041,7 @@
           <w:b/>
           <w:bCs/>
         </w:rPr>
+        <w:lastRenderedPageBreak/>
         <w:t>File:</w:t>
       </w:r>
       <w:r>
@@ -5885,7 +6217,6 @@
           <w:b/>
           <w:bCs/>
         </w:rPr>
-        <w:lastRenderedPageBreak/>
         <w:t>File:</w:t>
       </w:r>
       <w:r>
@@ -11919,17 +12250,7 @@
           <w:szCs w:val="22"/>
           <w14:ligatures w14:val="none"/>
         </w:rPr>
-        <w:t xml:space="preserve"> </w:t>
-      </w:r>
-      <w:r>
-        <w:rPr>
-          <w:rFonts w:ascii="Calibri" w:eastAsia="Times New Roman" w:hAnsi="Calibri" w:cs="Calibri"/>
-          <w:color w:val="000000" w:themeColor="text1"/>
-          <w:kern w:val="0"/>
-          <w:szCs w:val="22"/>
-          <w14:ligatures w14:val="none"/>
-        </w:rPr>
-        <w:t xml:space="preserve">for each generator “g”, this variable determines how much energy is being produced in each </w:t>
+        <w:t xml:space="preserve"> for each generator “g”, this variable determines how much energy is being produced in each </w:t>
       </w:r>
       <w:proofErr w:type="gramStart"/>
       <w:r>
@@ -12147,17 +12468,7 @@
           <w:szCs w:val="22"/>
           <w14:ligatures w14:val="none"/>
         </w:rPr>
-        <w:t xml:space="preserve">: </w:t>
-      </w:r>
-      <w:r>
-        <w:rPr>
-          <w:rFonts w:ascii="Calibri" w:eastAsia="Times New Roman" w:hAnsi="Calibri" w:cs="Calibri"/>
-          <w:color w:val="000000" w:themeColor="text1"/>
-          <w:kern w:val="0"/>
-          <w:szCs w:val="22"/>
-          <w14:ligatures w14:val="none"/>
-        </w:rPr>
-        <w:t xml:space="preserve">this variable tells us the power being sent in a transmission line from region “r” to region “o” during </w:t>
+        <w:t xml:space="preserve">: this variable tells us the power being sent in a transmission line from region “r” to region “o” during </w:t>
       </w:r>
       <w:proofErr w:type="gramStart"/>
       <w:r>
@@ -12260,17 +12571,7 @@
           <w:szCs w:val="22"/>
           <w14:ligatures w14:val="none"/>
         </w:rPr>
-        <w:t xml:space="preserve">: </w:t>
-      </w:r>
-      <w:r>
-        <w:rPr>
-          <w:rFonts w:ascii="Calibri" w:eastAsia="Times New Roman" w:hAnsi="Calibri" w:cs="Calibri"/>
-          <w:color w:val="000000" w:themeColor="text1"/>
-          <w:kern w:val="0"/>
-          <w:szCs w:val="22"/>
-          <w14:ligatures w14:val="none"/>
-        </w:rPr>
-        <w:t>the amount of new solar generation capacity to add of a specific solar resource class “</w:t>
+        <w:t>: the amount of new solar generation capacity to add of a specific solar resource class “</w:t>
       </w:r>
       <w:proofErr w:type="spellStart"/>
       <w:r>
@@ -12373,17 +12674,7 @@
           <w:szCs w:val="22"/>
           <w14:ligatures w14:val="none"/>
         </w:rPr>
-        <w:t xml:space="preserve">: </w:t>
-      </w:r>
-      <w:r>
-        <w:rPr>
-          <w:rFonts w:ascii="Calibri" w:eastAsia="Times New Roman" w:hAnsi="Calibri" w:cs="Calibri"/>
-          <w:color w:val="000000" w:themeColor="text1"/>
-          <w:kern w:val="0"/>
-          <w:szCs w:val="22"/>
-          <w14:ligatures w14:val="none"/>
-        </w:rPr>
-        <w:t>the amount of new wind generation capacity to add of a specific wind resource class “</w:t>
+        <w:t>: the amount of new wind generation capacity to add of a specific wind resource class “</w:t>
       </w:r>
       <w:proofErr w:type="spellStart"/>
       <w:r>
@@ -12486,17 +12777,7 @@
           <w:szCs w:val="22"/>
           <w14:ligatures w14:val="none"/>
         </w:rPr>
-        <w:t xml:space="preserve">: </w:t>
-      </w:r>
-      <w:r>
-        <w:rPr>
-          <w:rFonts w:ascii="Calibri" w:eastAsia="Times New Roman" w:hAnsi="Calibri" w:cs="Calibri"/>
-          <w:color w:val="000000" w:themeColor="text1"/>
-          <w:kern w:val="0"/>
-          <w:szCs w:val="22"/>
-          <w14:ligatures w14:val="none"/>
-        </w:rPr>
-        <w:t xml:space="preserve">the aggregate state-of-charge of storage in a region “r” in </w:t>
+        <w:t xml:space="preserve">: the aggregate state-of-charge of storage in a region “r” in </w:t>
       </w:r>
       <w:proofErr w:type="gramStart"/>
       <w:r>
@@ -12599,17 +12880,7 @@
           <w:szCs w:val="22"/>
           <w14:ligatures w14:val="none"/>
         </w:rPr>
-        <w:t xml:space="preserve">: </w:t>
-      </w:r>
-      <w:r>
-        <w:rPr>
-          <w:rFonts w:ascii="Calibri" w:eastAsia="Times New Roman" w:hAnsi="Calibri" w:cs="Calibri"/>
-          <w:color w:val="000000" w:themeColor="text1"/>
-          <w:kern w:val="0"/>
-          <w:szCs w:val="22"/>
-          <w14:ligatures w14:val="none"/>
-        </w:rPr>
-        <w:t xml:space="preserve">the amount of power from the grid used to charge storage in region “r” in </w:t>
+        <w:t xml:space="preserve">: the amount of power from the grid used to charge storage in region “r” in </w:t>
       </w:r>
       <w:proofErr w:type="gramStart"/>
       <w:r>
@@ -12712,17 +12983,7 @@
           <w:szCs w:val="22"/>
           <w14:ligatures w14:val="none"/>
         </w:rPr>
-        <w:t xml:space="preserve">: </w:t>
-      </w:r>
-      <w:r>
-        <w:rPr>
-          <w:rFonts w:ascii="Calibri" w:eastAsia="Times New Roman" w:hAnsi="Calibri" w:cs="Calibri"/>
-          <w:color w:val="000000" w:themeColor="text1"/>
-          <w:kern w:val="0"/>
-          <w:szCs w:val="22"/>
-          <w14:ligatures w14:val="none"/>
-        </w:rPr>
-        <w:t xml:space="preserve">the amount of power discharged by storage to the grid in region “r” in </w:t>
+        <w:t xml:space="preserve">: the amount of power discharged by storage to the grid in region “r” in </w:t>
       </w:r>
       <w:proofErr w:type="gramStart"/>
       <w:r>
@@ -15660,7 +15921,7 @@
           <w14:ligatures w14:val="none"/>
         </w:rPr>
         <w:drawing>
-          <wp:inline distT="0" distB="0" distL="0" distR="0" wp14:anchorId="4A4C11EE" wp14:editId="529E7177">
+          <wp:inline distT="0" distB="0" distL="0" distR="0" wp14:anchorId="4A4C11EE" wp14:editId="695BB4A3">
             <wp:extent cx="5943600" cy="852805"/>
             <wp:effectExtent l="0" t="0" r="0" b="0"/>
             <wp:docPr id="265504465" name="Picture 2" descr="A black background with a black square&#10;&#10;Description automatically generated with medium confidence"/>

</xml_diff>